<commit_message>
Key Features Og AngularJS
</commit_message>
<xml_diff>
--- a/Syllabus/AngularJS @6AM(Online).docx
+++ b/Syllabus/AngularJS @6AM(Online).docx
@@ -3180,13 +3180,13 @@
               <w:jc w:val="center"/>
               <w:rPr>
                 <w:rFonts w:ascii="Calibri" w:eastAsia="Times New Roman" w:hAnsi="Calibri" w:cs="Calibri"/>
-                <w:color w:val="000000" w:themeColor="text1"/>
-              </w:rPr>
-            </w:pPr>
-            <w:r>
-              <w:rPr>
-                <w:rFonts w:ascii="Calibri" w:eastAsia="Times New Roman" w:hAnsi="Calibri" w:cs="Calibri"/>
-                <w:color w:val="000000" w:themeColor="text1"/>
+                <w:color w:val="00B050"/>
+              </w:rPr>
+            </w:pPr>
+            <w:r>
+              <w:rPr>
+                <w:rFonts w:ascii="Calibri" w:eastAsia="Times New Roman" w:hAnsi="Calibri" w:cs="Calibri"/>
+                <w:color w:val="00B050"/>
               </w:rPr>
               <w:t>16</w:t>
             </w:r>
@@ -3211,13 +3211,13 @@
               <w:jc w:val="center"/>
               <w:rPr>
                 <w:rFonts w:ascii="Calibri" w:eastAsia="Times New Roman" w:hAnsi="Calibri" w:cs="Calibri"/>
-                <w:color w:val="000000" w:themeColor="text1"/>
-              </w:rPr>
-            </w:pPr>
-            <w:r>
-              <w:rPr>
-                <w:rFonts w:ascii="Calibri" w:eastAsia="Times New Roman" w:hAnsi="Calibri" w:cs="Calibri"/>
-                <w:color w:val="000000" w:themeColor="text1"/>
+                <w:color w:val="00B050"/>
+              </w:rPr>
+            </w:pPr>
+            <w:r>
+              <w:rPr>
+                <w:rFonts w:ascii="Calibri" w:eastAsia="Times New Roman" w:hAnsi="Calibri" w:cs="Calibri"/>
+                <w:color w:val="00B050"/>
               </w:rPr>
               <w:t>NodeJS</w:t>
             </w:r>
@@ -3241,13 +3241,13 @@
               <w:spacing w:after="0" w:line="240" w:lineRule="auto"/>
               <w:rPr>
                 <w:rFonts w:ascii="Calibri" w:eastAsia="Times New Roman" w:hAnsi="Calibri" w:cs="Calibri"/>
-                <w:color w:val="000000" w:themeColor="text1"/>
-              </w:rPr>
-            </w:pPr>
-            <w:r>
-              <w:rPr>
-                <w:rFonts w:ascii="Calibri" w:eastAsia="Times New Roman" w:hAnsi="Calibri" w:cs="Calibri"/>
-                <w:color w:val="000000" w:themeColor="text1"/>
+                <w:color w:val="00B050"/>
+              </w:rPr>
+            </w:pPr>
+            <w:r>
+              <w:rPr>
+                <w:rFonts w:ascii="Calibri" w:eastAsia="Times New Roman" w:hAnsi="Calibri" w:cs="Calibri"/>
+                <w:color w:val="00B050"/>
               </w:rPr>
               <w:t>Interacting With NodeJS</w:t>
             </w:r>

</xml_diff>